<commit_message>
Iterationsplan finish und Anpassung Cards and Task
</commit_message>
<xml_diff>
--- a/Documentation/User Stories - Cards and Tasks.docx
+++ b/Documentation/User Stories - Cards and Tasks.docx
@@ -36,6 +36,14 @@
         <w:br/>
       </w:r>
       <w:proofErr w:type="spellStart"/>
+      <w:r>
+        <w:rPr>
+          <w:sz w:val="32"/>
+          <w:szCs w:val="32"/>
+          <w:lang w:val="de-CH"/>
+        </w:rPr>
+        <w:t>J</w:t>
+      </w:r>
       <w:r>
         <w:rPr>
           <w:sz w:val="32"/>
@@ -884,6 +892,8 @@
         </w:rPr>
         <w:br w:type="page"/>
       </w:r>
+      <w:bookmarkStart w:id="0" w:name="_GoBack"/>
+      <w:bookmarkEnd w:id="0"/>
     </w:p>
     <w:tbl>
       <w:tblPr>
@@ -7232,8 +7242,6 @@
           <w:szCs w:val="40"/>
         </w:rPr>
       </w:pPr>
-      <w:bookmarkStart w:id="0" w:name="_GoBack"/>
-      <w:bookmarkEnd w:id="0"/>
     </w:p>
     <w:sectPr>
       <w:footerReference w:type="default" r:id="rId7"/>
@@ -7334,7 +7342,7 @@
         <w:noProof/>
         <w:lang w:val="de-CH"/>
       </w:rPr>
-      <w:t>25</w:t>
+      <w:t>4</w:t>
     </w:r>
     <w:r>
       <w:rPr>

</xml_diff>